<commit_message>
analogue sensor worksgit add .
</commit_message>
<xml_diff>
--- a/Measurement for Automation and Industrial Production (1).docx
+++ b/Measurement for Automation and Industrial Production (1).docx
@@ -3448,28 +3448,28 @@
         <v:path o:extrusionok="f" gradientshapeok="t" o:connecttype="rect"/>
         <o:lock v:ext="edit" aspectratio="t"/>
       </v:shapetype>
-      <v:shape id="_x0000_i2438" type="#_x0000_t75" style="width:46.55pt;height:39.5pt" o:bullet="t">
+      <v:shape id="_x0000_i2466" type="#_x0000_t75" style="width:46.55pt;height:39.5pt" o:bullet="t">
         <v:imagedata r:id="rId1" o:title="Screenshot 2024-12-08 143552"/>
       </v:shape>
     </w:pict>
   </w:numPicBullet>
   <w:numPicBullet w:numPicBulletId="1">
     <w:pict>
-      <v:shape id="_x0000_i2439" type="#_x0000_t75" style="width:48.3pt;height:49.15pt" o:bullet="t">
+      <v:shape id="_x0000_i2467" type="#_x0000_t75" style="width:48.3pt;height:49.15pt" o:bullet="t">
         <v:imagedata r:id="rId2" o:title="Screenshot 2024-12-08 144047"/>
       </v:shape>
     </w:pict>
   </w:numPicBullet>
   <w:numPicBullet w:numPicBulletId="2">
     <w:pict>
-      <v:shape id="_x0000_i2440" type="#_x0000_t75" style="width:48.3pt;height:57.95pt" o:bullet="t">
+      <v:shape id="_x0000_i2468" type="#_x0000_t75" style="width:48.3pt;height:57.95pt" o:bullet="t">
         <v:imagedata r:id="rId3" o:title="Screenshot 2024-12-08 144312"/>
       </v:shape>
     </w:pict>
   </w:numPicBullet>
   <w:numPicBullet w:numPicBulletId="3">
     <w:pict>
-      <v:shape id="_x0000_i2441" type="#_x0000_t75" style="width:66.75pt;height:49.15pt" o:bullet="t">
+      <v:shape id="_x0000_i2469" type="#_x0000_t75" style="width:66.75pt;height:49.15pt" o:bullet="t">
         <v:imagedata r:id="rId4" o:title="Screenshot 2024-12-08 144438"/>
       </v:shape>
     </w:pict>

</xml_diff>